<commit_message>
Change font to Calibri; convert to pdf
</commit_message>
<xml_diff>
--- a/Notes & Flashcards/Physics (AQA)/U1 - Measurements and their errors/Flashcards.docx
+++ b/Notes & Flashcards/Physics (AQA)/U1 - Measurements and their errors/Flashcards.docx
@@ -630,14 +630,7 @@
                 <w:rFonts w:ascii="Calibri" w:eastAsia="Proxima Nova" w:hAnsi="Calibri" w:cs="Calibri"/>
                 <w:b/>
               </w:rPr>
-              <w:t>What are readings and measurements and the absolute uncertainty of</w:t>
-            </w:r>
-            <w:r>
-              <w:rPr>
-                <w:rFonts w:ascii="Calibri" w:eastAsia="Proxima Nova" w:hAnsi="Calibri" w:cs="Calibri"/>
-                <w:b/>
-              </w:rPr>
-              <w:t xml:space="preserve"> both? And to what decimal place should they be?</w:t>
+              <w:t>What are readings and measurements and the absolute uncertainty of both? And to what decimal place should they be?</w:t>
             </w:r>
           </w:p>
         </w:tc>
@@ -824,13 +817,7 @@
               <w:rPr>
                 <w:rFonts w:ascii="Calibri" w:eastAsia="Proxima Nova" w:hAnsi="Calibri" w:cs="Calibri"/>
               </w:rPr>
-              <w:t>They s</w:t>
-            </w:r>
-            <w:r>
-              <w:rPr>
-                <w:rFonts w:ascii="Calibri" w:eastAsia="Proxima Nova" w:hAnsi="Calibri" w:cs="Calibri"/>
-              </w:rPr>
-              <w:t>hould be to no greater no. of decimal places than the value it is for. E.g., if you calculate the uncertainty for 0.29mm to be 0.0081mm then it must be 0.01mm.</w:t>
+              <w:t>They should be to no greater no. of decimal places than the value it is for. E.g., if you calculate the uncertainty for 0.29mm to be 0.0081mm then it must be 0.01mm.</w:t>
             </w:r>
           </w:p>
         </w:tc>
@@ -886,13 +873,7 @@
               <w:rPr>
                 <w:rFonts w:ascii="Calibri" w:eastAsia="Proxima Nova" w:hAnsi="Calibri" w:cs="Calibri"/>
               </w:rPr>
-              <w:t>Look at the lowest number of significant figures</w:t>
-            </w:r>
-            <w:r>
-              <w:rPr>
-                <w:rFonts w:ascii="Calibri" w:eastAsia="Proxima Nova" w:hAnsi="Calibri" w:cs="Calibri"/>
-              </w:rPr>
-              <w:t xml:space="preserve"> (e.g., a reading of e.g., 2.3 x 10</w:t>
+              <w:t>Look at the lowest number of significant figures (e.g., a reading of e.g., 2.3 x 10</w:t>
             </w:r>
             <w:r>
               <w:rPr>
@@ -1129,13 +1110,7 @@
               <w:rPr>
                 <w:rFonts w:ascii="Calibri" w:eastAsia="Proxima Nova" w:hAnsi="Calibri" w:cs="Calibri"/>
               </w:rPr>
-              <w:t>Choose the furthest gradient (yet, in most cases, they may appear symmetrical) and t</w:t>
-            </w:r>
-            <w:r>
-              <w:rPr>
-                <w:rFonts w:ascii="Calibri" w:eastAsia="Proxima Nova" w:hAnsi="Calibri" w:cs="Calibri"/>
-              </w:rPr>
-              <w:t xml:space="preserve">he difference between the best and worst is the uncertainty divided by the line of best fit </w:t>
+              <w:t xml:space="preserve">Choose the furthest gradient (yet, in most cases, they may appear symmetrical) and the difference between the best and worst is the uncertainty divided by the line of best fit </w:t>
             </w:r>
             <w:proofErr w:type="gramStart"/>
             <w:r>
@@ -1242,14 +1217,7 @@
                 <w:rFonts w:ascii="Calibri" w:eastAsia="Proxima Nova" w:hAnsi="Calibri" w:cs="Calibri"/>
                 <w:b/>
               </w:rPr>
-              <w:t>What should the uncertainty be taken as when calculating the mean</w:t>
-            </w:r>
-            <w:r>
-              <w:rPr>
-                <w:rFonts w:ascii="Calibri" w:eastAsia="Proxima Nova" w:hAnsi="Calibri" w:cs="Calibri"/>
-                <w:b/>
-              </w:rPr>
-              <w:t xml:space="preserve"> from a set of data?</w:t>
+              <w:t>What should the uncertainty be taken as when calculating the mean from a set of data?</w:t>
             </w:r>
           </w:p>
         </w:tc>
@@ -1623,13 +1591,7 @@
               <w:rPr>
                 <w:rFonts w:ascii="Calibri" w:eastAsia="Proxima Nova" w:hAnsi="Calibri" w:cs="Calibri"/>
               </w:rPr>
-              <w:t>E.g., an apple of 1N (0.1kg) would have an order o</w:t>
-            </w:r>
-            <w:r>
-              <w:rPr>
-                <w:rFonts w:ascii="Calibri" w:eastAsia="Proxima Nova" w:hAnsi="Calibri" w:cs="Calibri"/>
-              </w:rPr>
-              <w:t>f magnitude of 10</w:t>
+              <w:t>E.g., an apple of 1N (0.1kg) would have an order of magnitude of 10</w:t>
             </w:r>
             <w:r>
               <w:rPr>

</xml_diff>